<commit_message>
stavfel i IR sensor
</commit_message>
<xml_diff>
--- a/documents/ir-sensor.docx
+++ b/documents/ir-sensor.docx
@@ -1196,303 +1196,15 @@
         </w:rPr>
         <w:t>Uppspelning av ljud</w:t>
       </w:r>
-    </w:p>
-    <w:p>
-      <w:pPr>
-        <w:pStyle w:val="Brödtext"/>
-        <w:bidi w:val="0"/>
-      </w:pPr>
-      <w:r>
-        <w:rPr>
-          <w:rtl w:val="0"/>
-        </w:rPr>
-        <w:t>F</w:t>
-      </w:r>
-      <w:r>
-        <w:rPr>
-          <w:rtl w:val="0"/>
-        </w:rPr>
-        <w:t>ö</w:t>
-      </w:r>
-      <w:r>
-        <w:rPr>
-          <w:rtl w:val="0"/>
-        </w:rPr>
-        <w:t>r att g</w:t>
-      </w:r>
-      <w:r>
-        <w:rPr>
-          <w:rtl w:val="0"/>
-        </w:rPr>
-        <w:t>ö</w:t>
-      </w:r>
-      <w:r>
-        <w:rPr>
-          <w:rtl w:val="0"/>
-        </w:rPr>
-        <w:t>ra bilk</w:t>
-      </w:r>
-      <w:r>
-        <w:rPr>
-          <w:rtl w:val="0"/>
-        </w:rPr>
-        <w:t>ö</w:t>
-      </w:r>
-      <w:r>
-        <w:rPr>
-          <w:rtl w:val="0"/>
-        </w:rPr>
-        <w:t>rningen mer njutningsfull f</w:t>
-      </w:r>
-      <w:r>
-        <w:rPr>
-          <w:rtl w:val="0"/>
-        </w:rPr>
-        <w:t>ö</w:t>
-      </w:r>
-      <w:r>
-        <w:rPr>
-          <w:rtl w:val="0"/>
-        </w:rPr>
-        <w:t xml:space="preserve">r </w:t>
-      </w:r>
-      <w:r>
-        <w:rPr>
-          <w:rtl w:val="0"/>
-        </w:rPr>
-        <w:t>å</w:t>
-      </w:r>
-      <w:r>
-        <w:rPr>
-          <w:rtl w:val="0"/>
-        </w:rPr>
-        <w:t>sk</w:t>
-      </w:r>
-      <w:r>
-        <w:rPr>
-          <w:rtl w:val="0"/>
-        </w:rPr>
-        <w:t>å</w:t>
-      </w:r>
-      <w:r>
-        <w:rPr>
-          <w:rtl w:val="0"/>
-        </w:rPr>
-        <w:t>daren har en musikspelare lagts till. Tonerna alstras av en buzzer som spelar upp toner p</w:t>
-      </w:r>
-      <w:r>
-        <w:rPr>
-          <w:rtl w:val="0"/>
-        </w:rPr>
-        <w:t xml:space="preserve">å </w:t>
-      </w:r>
-      <w:r>
-        <w:rPr>
-          <w:rtl w:val="0"/>
-        </w:rPr>
-        <w:t>best</w:t>
-      </w:r>
-      <w:r>
-        <w:rPr>
-          <w:rtl w:val="0"/>
-        </w:rPr>
-        <w:t>ä</w:t>
-      </w:r>
-      <w:r>
-        <w:rPr>
-          <w:rtl w:val="0"/>
-        </w:rPr>
-        <w:t>mda frekvenser. F</w:t>
-      </w:r>
-      <w:r>
-        <w:rPr>
-          <w:rtl w:val="0"/>
-        </w:rPr>
-        <w:t>ö</w:t>
-      </w:r>
-      <w:r>
-        <w:rPr>
-          <w:rtl w:val="0"/>
-        </w:rPr>
-        <w:t>r uppspelningen anv</w:t>
-      </w:r>
-      <w:r>
-        <w:rPr>
-          <w:rtl w:val="0"/>
-        </w:rPr>
-        <w:t>ä</w:t>
-      </w:r>
-      <w:r>
-        <w:rPr>
-          <w:rtl w:val="0"/>
-        </w:rPr>
-        <w:t>nder vi en f</w:t>
-      </w:r>
-      <w:r>
-        <w:rPr>
-          <w:rtl w:val="0"/>
-        </w:rPr>
-        <w:t>ö</w:t>
-      </w:r>
-      <w:r>
-        <w:rPr>
-          <w:rtl w:val="0"/>
-        </w:rPr>
-        <w:t>rdefinerad funktion ur Arduinos bibliotek. Det som skickas in till funktionen tone p</w:t>
-      </w:r>
-      <w:r>
-        <w:rPr>
-          <w:rtl w:val="0"/>
-        </w:rPr>
-        <w:t xml:space="preserve">å </w:t>
-      </w:r>
-      <w:r>
-        <w:rPr>
-          <w:rtl w:val="0"/>
-        </w:rPr>
-        <w:t>v</w:t>
-      </w:r>
-      <w:r>
-        <w:rPr>
-          <w:rtl w:val="0"/>
-        </w:rPr>
-        <w:t>å</w:t>
-      </w:r>
-      <w:r>
-        <w:rPr>
-          <w:rtl w:val="0"/>
-        </w:rPr>
-        <w:t xml:space="preserve">r Arduino Nano </w:t>
-      </w:r>
-      <w:r>
-        <w:rPr>
-          <w:rtl w:val="0"/>
-        </w:rPr>
-        <w:t>ä</w:t>
-      </w:r>
-      <w:r>
-        <w:rPr>
-          <w:rtl w:val="0"/>
-        </w:rPr>
-        <w:t>r tonl</w:t>
-      </w:r>
-      <w:r>
-        <w:rPr>
-          <w:rtl w:val="0"/>
-        </w:rPr>
-        <w:t>ä</w:t>
-      </w:r>
-      <w:r>
-        <w:rPr>
-          <w:rtl w:val="0"/>
-        </w:rPr>
-        <w:t>ngd (2,4,8,16) och tonh</w:t>
-      </w:r>
-      <w:r>
-        <w:rPr>
-          <w:rtl w:val="0"/>
-        </w:rPr>
-        <w:t>ö</w:t>
-      </w:r>
-      <w:r>
-        <w:rPr>
-          <w:rtl w:val="0"/>
-        </w:rPr>
-        <w:t>jd (frekvens). N</w:t>
-      </w:r>
-      <w:r>
-        <w:rPr>
-          <w:rtl w:val="0"/>
-        </w:rPr>
-        <w:t>ä</w:t>
-      </w:r>
-      <w:r>
-        <w:rPr>
-          <w:rtl w:val="0"/>
-        </w:rPr>
-        <w:t>r roboten blir satt i autonomt l</w:t>
-      </w:r>
-      <w:r>
-        <w:rPr>
-          <w:rtl w:val="0"/>
-        </w:rPr>
-        <w:t>ä</w:t>
-      </w:r>
-      <w:r>
-        <w:rPr>
-          <w:rtl w:val="0"/>
-        </w:rPr>
-        <w:t>ge spelas en en kort nedr</w:t>
-      </w:r>
-      <w:r>
-        <w:rPr>
-          <w:rtl w:val="0"/>
-        </w:rPr>
-        <w:t>ä</w:t>
-      </w:r>
-      <w:r>
-        <w:rPr>
-          <w:rtl w:val="0"/>
-        </w:rPr>
-        <w:t>kningsslinga innan den k</w:t>
-      </w:r>
-      <w:r>
-        <w:rPr>
-          <w:rtl w:val="0"/>
-        </w:rPr>
-        <w:t>ö</w:t>
-      </w:r>
-      <w:r>
-        <w:rPr>
-          <w:rtl w:val="0"/>
-        </w:rPr>
-        <w:t>r iv</w:t>
-      </w:r>
-      <w:r>
-        <w:rPr>
-          <w:rtl w:val="0"/>
-        </w:rPr>
-        <w:t>ä</w:t>
-      </w:r>
-      <w:r>
-        <w:rPr>
-          <w:rtl w:val="0"/>
-        </w:rPr>
-        <w:t>g. Samtidigt som uppspelningen startas sker ges en order via I2C till slaven att motorerna ska f</w:t>
-      </w:r>
-      <w:r>
-        <w:rPr>
-          <w:rtl w:val="0"/>
-        </w:rPr>
-        <w:t>ö</w:t>
-      </w:r>
-      <w:r>
-        <w:rPr>
-          <w:rtl w:val="0"/>
-        </w:rPr>
-        <w:t>ra roboten fram</w:t>
-      </w:r>
-      <w:r>
-        <w:rPr>
-          <w:rtl w:val="0"/>
-        </w:rPr>
-        <w:t>å</w:t>
-      </w:r>
-      <w:r>
-        <w:rPr>
-          <w:rtl w:val="0"/>
-        </w:rPr>
-        <w:t>t.</w:t>
-      </w:r>
       <w:r>
         <w:drawing>
           <wp:anchor distT="152400" distB="152400" distL="152400" distR="152400" simplePos="0" relativeHeight="251659264" behindDoc="0" locked="0" layoutInCell="1" allowOverlap="1">
             <wp:simplePos x="0" y="0"/>
             <wp:positionH relativeFrom="margin">
-              <wp:posOffset>301678</wp:posOffset>
+              <wp:posOffset>96609</wp:posOffset>
             </wp:positionH>
-            <wp:positionV relativeFrom="line">
-              <wp:posOffset>830579</wp:posOffset>
+            <wp:positionV relativeFrom="page">
+              <wp:posOffset>538479</wp:posOffset>
             </wp:positionV>
             <wp:extent cx="5486400" cy="4000500"/>
             <wp:effectExtent l="0" t="0" r="0" b="0"/>
@@ -1543,6 +1255,282 @@
             </a:graphic>
           </wp:anchor>
         </w:drawing>
+      </w:r>
+    </w:p>
+    <w:p>
+      <w:pPr>
+        <w:pStyle w:val="Brödtext"/>
+        <w:bidi w:val="0"/>
+      </w:pPr>
+      <w:r>
+        <w:rPr>
+          <w:rtl w:val="0"/>
+        </w:rPr>
+        <w:t>F</w:t>
+      </w:r>
+      <w:r>
+        <w:rPr>
+          <w:rtl w:val="0"/>
+        </w:rPr>
+        <w:t>ö</w:t>
+      </w:r>
+      <w:r>
+        <w:rPr>
+          <w:rtl w:val="0"/>
+        </w:rPr>
+        <w:t>r att g</w:t>
+      </w:r>
+      <w:r>
+        <w:rPr>
+          <w:rtl w:val="0"/>
+        </w:rPr>
+        <w:t>ö</w:t>
+      </w:r>
+      <w:r>
+        <w:rPr>
+          <w:rtl w:val="0"/>
+        </w:rPr>
+        <w:t>ra bilk</w:t>
+      </w:r>
+      <w:r>
+        <w:rPr>
+          <w:rtl w:val="0"/>
+        </w:rPr>
+        <w:t>ö</w:t>
+      </w:r>
+      <w:r>
+        <w:rPr>
+          <w:rtl w:val="0"/>
+        </w:rPr>
+        <w:t>rningen mer njutningsfull f</w:t>
+      </w:r>
+      <w:r>
+        <w:rPr>
+          <w:rtl w:val="0"/>
+        </w:rPr>
+        <w:t>ö</w:t>
+      </w:r>
+      <w:r>
+        <w:rPr>
+          <w:rtl w:val="0"/>
+        </w:rPr>
+        <w:t xml:space="preserve">r </w:t>
+      </w:r>
+      <w:r>
+        <w:rPr>
+          <w:rtl w:val="0"/>
+        </w:rPr>
+        <w:t>å</w:t>
+      </w:r>
+      <w:r>
+        <w:rPr>
+          <w:rtl w:val="0"/>
+        </w:rPr>
+        <w:t>sk</w:t>
+      </w:r>
+      <w:r>
+        <w:rPr>
+          <w:rtl w:val="0"/>
+        </w:rPr>
+        <w:t>å</w:t>
+      </w:r>
+      <w:r>
+        <w:rPr>
+          <w:rtl w:val="0"/>
+        </w:rPr>
+        <w:t>daren har en musikspelare lagts till. Tonerna alstras av en buzzer som spelar upp toner p</w:t>
+      </w:r>
+      <w:r>
+        <w:rPr>
+          <w:rtl w:val="0"/>
+        </w:rPr>
+        <w:t xml:space="preserve">å </w:t>
+      </w:r>
+      <w:r>
+        <w:rPr>
+          <w:rtl w:val="0"/>
+        </w:rPr>
+        <w:t>best</w:t>
+      </w:r>
+      <w:r>
+        <w:rPr>
+          <w:rtl w:val="0"/>
+        </w:rPr>
+        <w:t>ä</w:t>
+      </w:r>
+      <w:r>
+        <w:rPr>
+          <w:rtl w:val="0"/>
+        </w:rPr>
+        <w:t>mda frekvenser. F</w:t>
+      </w:r>
+      <w:r>
+        <w:rPr>
+          <w:rtl w:val="0"/>
+        </w:rPr>
+        <w:t>ö</w:t>
+      </w:r>
+      <w:r>
+        <w:rPr>
+          <w:rtl w:val="0"/>
+        </w:rPr>
+        <w:t>r uppspelningen anv</w:t>
+      </w:r>
+      <w:r>
+        <w:rPr>
+          <w:rtl w:val="0"/>
+        </w:rPr>
+        <w:t>ä</w:t>
+      </w:r>
+      <w:r>
+        <w:rPr>
+          <w:rtl w:val="0"/>
+        </w:rPr>
+        <w:t>nds en f</w:t>
+      </w:r>
+      <w:r>
+        <w:rPr>
+          <w:rtl w:val="0"/>
+        </w:rPr>
+        <w:t>ö</w:t>
+      </w:r>
+      <w:r>
+        <w:rPr>
+          <w:rtl w:val="0"/>
+        </w:rPr>
+        <w:t>rdefinerad funktion ur Arduinos bibliotek. Det som skickas in till funktionen tone p</w:t>
+      </w:r>
+      <w:r>
+        <w:rPr>
+          <w:rtl w:val="0"/>
+        </w:rPr>
+        <w:t xml:space="preserve">å </w:t>
+      </w:r>
+      <w:r>
+        <w:rPr>
+          <w:rtl w:val="0"/>
+        </w:rPr>
+        <w:t xml:space="preserve">Arduinon </w:t>
+      </w:r>
+      <w:r>
+        <w:rPr>
+          <w:rtl w:val="0"/>
+        </w:rPr>
+        <w:t>ä</w:t>
+      </w:r>
+      <w:r>
+        <w:rPr>
+          <w:rtl w:val="0"/>
+        </w:rPr>
+        <w:t>r tonl</w:t>
+      </w:r>
+      <w:r>
+        <w:rPr>
+          <w:rtl w:val="0"/>
+        </w:rPr>
+        <w:t>ä</w:t>
+      </w:r>
+      <w:r>
+        <w:rPr>
+          <w:rtl w:val="0"/>
+        </w:rPr>
+        <w:t>ngd (2,4,8,16) och tonh</w:t>
+      </w:r>
+      <w:r>
+        <w:rPr>
+          <w:rtl w:val="0"/>
+        </w:rPr>
+        <w:t>ö</w:t>
+      </w:r>
+      <w:r>
+        <w:rPr>
+          <w:rtl w:val="0"/>
+        </w:rPr>
+        <w:t>jd (frekvens) samt port. N</w:t>
+      </w:r>
+      <w:r>
+        <w:rPr>
+          <w:rtl w:val="0"/>
+        </w:rPr>
+        <w:t>ä</w:t>
+      </w:r>
+      <w:r>
+        <w:rPr>
+          <w:rtl w:val="0"/>
+        </w:rPr>
+        <w:t>r roboten blir satt i autonomt l</w:t>
+      </w:r>
+      <w:r>
+        <w:rPr>
+          <w:rtl w:val="0"/>
+        </w:rPr>
+        <w:t>ä</w:t>
+      </w:r>
+      <w:r>
+        <w:rPr>
+          <w:rtl w:val="0"/>
+        </w:rPr>
+        <w:t>ge spelas en en kort nedr</w:t>
+      </w:r>
+      <w:r>
+        <w:rPr>
+          <w:rtl w:val="0"/>
+        </w:rPr>
+        <w:t>ä</w:t>
+      </w:r>
+      <w:r>
+        <w:rPr>
+          <w:rtl w:val="0"/>
+        </w:rPr>
+        <w:t>kningsslinga innan den k</w:t>
+      </w:r>
+      <w:r>
+        <w:rPr>
+          <w:rtl w:val="0"/>
+        </w:rPr>
+        <w:t>ö</w:t>
+      </w:r>
+      <w:r>
+        <w:rPr>
+          <w:rtl w:val="0"/>
+        </w:rPr>
+        <w:t>r iv</w:t>
+      </w:r>
+      <w:r>
+        <w:rPr>
+          <w:rtl w:val="0"/>
+        </w:rPr>
+        <w:t>ä</w:t>
+      </w:r>
+      <w:r>
+        <w:rPr>
+          <w:rtl w:val="0"/>
+        </w:rPr>
+        <w:t>g. Samtidigt som uppspelningen startas sker ges en order via I2C till slaven att motorerna ska f</w:t>
+      </w:r>
+      <w:r>
+        <w:rPr>
+          <w:rtl w:val="0"/>
+        </w:rPr>
+        <w:t>ö</w:t>
+      </w:r>
+      <w:r>
+        <w:rPr>
+          <w:rtl w:val="0"/>
+        </w:rPr>
+        <w:t>ra roboten fram</w:t>
+      </w:r>
+      <w:r>
+        <w:rPr>
+          <w:rtl w:val="0"/>
+        </w:rPr>
+        <w:t>å</w:t>
+      </w:r>
+      <w:r>
+        <w:rPr>
+          <w:rtl w:val="0"/>
+        </w:rPr>
+        <w:t>t.</w:t>
       </w:r>
     </w:p>
     <w:p>

</xml_diff>

<commit_message>
Kondensator inlagd i schema
</commit_message>
<xml_diff>
--- a/documents/ir-sensor.docx
+++ b/documents/ir-sensor.docx
@@ -315,7 +315,7 @@
       </w:r>
       <w:r>
         <w:drawing>
-          <wp:anchor distT="152400" distB="152400" distL="152400" distR="152400" simplePos="0" relativeHeight="251661312" behindDoc="0" locked="0" layoutInCell="1" allowOverlap="1">
+          <wp:anchor distT="152400" distB="152400" distL="152400" distR="152400" simplePos="0" relativeHeight="251660288" behindDoc="0" locked="0" layoutInCell="1" allowOverlap="1">
             <wp:simplePos x="0" y="0"/>
             <wp:positionH relativeFrom="margin">
               <wp:posOffset>310478</wp:posOffset>
@@ -863,7 +863,7 @@
         <w:rPr>
           <w:rtl w:val="0"/>
         </w:rPr>
-        <w:t>cktes att det blev konflikt med PWM och vanliga I/O portar. Vid fels</w:t>
+        <w:t>cktes att det blev konflikt med PWM och vanliga I/O portar. Programmet hann bara initiera portar innan det startade om. Vid fels</w:t>
       </w:r>
       <w:r>
         <w:rPr>
@@ -1546,13 +1546,13 @@
       </w:pPr>
       <w:r>
         <w:drawing>
-          <wp:anchor distT="152400" distB="152400" distL="152400" distR="152400" simplePos="0" relativeHeight="251660288" behindDoc="0" locked="0" layoutInCell="1" allowOverlap="1">
+          <wp:anchor distT="152400" distB="152400" distL="152400" distR="152400" simplePos="0" relativeHeight="251661312" behindDoc="0" locked="0" layoutInCell="1" allowOverlap="1">
             <wp:simplePos x="0" y="0"/>
             <wp:positionH relativeFrom="margin">
-              <wp:posOffset>96609</wp:posOffset>
+              <wp:posOffset>-220218</wp:posOffset>
             </wp:positionH>
             <wp:positionV relativeFrom="line">
-              <wp:posOffset>4324234</wp:posOffset>
+              <wp:posOffset>184034</wp:posOffset>
             </wp:positionV>
             <wp:extent cx="6120057" cy="4326969"/>
             <wp:effectExtent l="0" t="0" r="0" b="0"/>

</xml_diff>